<commit_message>
Commit 3: Edit HTML
</commit_message>
<xml_diff>
--- a/assets/documents/Know Word.docx
+++ b/assets/documents/Know Word.docx
@@ -558,35 +558,7 @@
             <w:rStyle w:val="Hyperlink"/>
             <w:lang w:val="en-GB"/>
           </w:rPr>
-          <w:t>https://www.youtub</w:t>
-        </w:r>
-        <w:r>
-          <w:rPr>
-            <w:rStyle w:val="Hyperlink"/>
-            <w:lang w:val="en-GB"/>
-          </w:rPr>
-          <w:t>e</w:t>
-        </w:r>
-        <w:r>
-          <w:rPr>
-            <w:rStyle w:val="Hyperlink"/>
-            <w:lang w:val="en-GB"/>
-          </w:rPr>
-          <w:t>.com/w</w:t>
-        </w:r>
-        <w:r>
-          <w:rPr>
-            <w:rStyle w:val="Hyperlink"/>
-            <w:lang w:val="en-GB"/>
-          </w:rPr>
-          <w:t>a</w:t>
-        </w:r>
-        <w:r>
-          <w:rPr>
-            <w:rStyle w:val="Hyperlink"/>
-            <w:lang w:val="en-GB"/>
-          </w:rPr>
-          <w:t>tch/Hy2XzcW2mxc</w:t>
+          <w:t>https://www.youtube.com/watch/Hy2XzcW2mxc</w:t>
         </w:r>
       </w:hyperlink>
       <w:r>
@@ -3054,7 +3026,6 @@
           <w:ilvl w:val="2"/>
           <w:numId w:val="5"/>
         </w:numPr>
-        <w:ind w:left="792"/>
         <w:rPr>
           <w:lang w:val="en-GB"/>
         </w:rPr>
@@ -5636,7 +5607,13 @@
         <w:rPr>
           <w:lang w:val="en-GB"/>
         </w:rPr>
-        <w:t>Choose 1 Text Box =&gt; Format (Ribbon) =&gt; Create Link (Break Link)</w:t>
+        <w:t>Select</w:t>
+      </w:r>
+      <w:r>
+        <w:rPr>
+          <w:lang w:val="en-GB"/>
+        </w:rPr>
+        <w:t xml:space="preserve"> 1 Text Box =&gt; Format (Ribbon) =&gt; Create Link (Break Link)</w:t>
       </w:r>
     </w:p>
     <w:p>
@@ -6121,7 +6098,49 @@
         <w:rPr>
           <w:u w:val="none"/>
         </w:rPr>
-        <w:t>Các bước thực hiện:</w:t>
+        <w:t>Insert =&gt; Cover Page</w:t>
+      </w:r>
+    </w:p>
+    <w:p>
+      <w:pPr>
+        <w:pStyle w:val="mmm"/>
+        <w:numPr>
+          <w:ilvl w:val="2"/>
+          <w:numId w:val="5"/>
+        </w:numPr>
+        <w:rPr>
+          <w:u w:val="none"/>
+        </w:rPr>
+      </w:pPr>
+      <w:r>
+        <w:rPr>
+          <w:u w:val="none"/>
+        </w:rPr>
+        <w:t xml:space="preserve"> </w:t>
+      </w:r>
+      <w:r>
+        <w:rPr>
+          <w:u w:val="none"/>
+        </w:rPr>
+        <w:t xml:space="preserve">Table of </w:t>
+      </w:r>
+      <w:r>
+        <w:rPr>
+          <w:u w:val="none"/>
+        </w:rPr>
+        <w:t>C</w:t>
+      </w:r>
+      <w:r>
+        <w:rPr>
+          <w:u w:val="none"/>
+        </w:rPr>
+        <w:t>ontents</w:t>
+      </w:r>
+      <w:r>
+        <w:rPr>
+          <w:u w:val="none"/>
+        </w:rPr>
+        <w:t xml:space="preserve">: References =&gt; Table of Contents </w:t>
       </w:r>
     </w:p>
     <w:p>
@@ -6139,49 +6158,25 @@
         <w:rPr>
           <w:u w:val="none"/>
         </w:rPr>
-        <w:t>Insert =&gt; Cover Page</w:t>
-      </w:r>
-    </w:p>
-    <w:p>
-      <w:pPr>
-        <w:pStyle w:val="mmm"/>
-        <w:numPr>
-          <w:ilvl w:val="2"/>
-          <w:numId w:val="5"/>
-        </w:numPr>
+        <w:t xml:space="preserve">Table of </w:t>
+      </w:r>
+      <w:r>
         <w:rPr>
           <w:u w:val="none"/>
         </w:rPr>
-      </w:pPr>
+        <w:t>C</w:t>
+      </w:r>
       <w:r>
         <w:rPr>
           <w:u w:val="none"/>
         </w:rPr>
-        <w:t xml:space="preserve"> </w:t>
+        <w:t>ontents is inserted based on where you have your cursor</w:t>
       </w:r>
       <w:r>
         <w:rPr>
           <w:u w:val="none"/>
         </w:rPr>
-        <w:t xml:space="preserve">Table of </w:t>
-      </w:r>
-      <w:r>
-        <w:rPr>
-          <w:u w:val="none"/>
-        </w:rPr>
-        <w:t>C</w:t>
-      </w:r>
-      <w:r>
-        <w:rPr>
-          <w:u w:val="none"/>
-        </w:rPr>
-        <w:t>ontents</w:t>
-      </w:r>
-      <w:r>
-        <w:rPr>
-          <w:u w:val="none"/>
-        </w:rPr>
-        <w:t xml:space="preserve">: References =&gt; Table of Contents </w:t>
+        <w:t>.</w:t>
       </w:r>
     </w:p>
     <w:p>
@@ -6199,25 +6194,7 @@
         <w:rPr>
           <w:u w:val="none"/>
         </w:rPr>
-        <w:t xml:space="preserve">Table of </w:t>
-      </w:r>
-      <w:r>
-        <w:rPr>
-          <w:u w:val="none"/>
-        </w:rPr>
-        <w:t>C</w:t>
-      </w:r>
-      <w:r>
-        <w:rPr>
-          <w:u w:val="none"/>
-        </w:rPr>
-        <w:t>ontents is inserted based on where you have your cursor</w:t>
-      </w:r>
-      <w:r>
-        <w:rPr>
-          <w:u w:val="none"/>
-        </w:rPr>
-        <w:t>.</w:t>
+        <w:t>Các bước thực hiện:</w:t>
       </w:r>
     </w:p>
     <w:p>
@@ -6235,7 +6212,7 @@
         <w:rPr>
           <w:u w:val="none"/>
         </w:rPr>
-        <w:t>Các bước thực hiện:</w:t>
+        <w:t>Chọn nơi đặt Table of Contents</w:t>
       </w:r>
     </w:p>
     <w:p>
@@ -6253,7 +6230,7 @@
         <w:rPr>
           <w:u w:val="none"/>
         </w:rPr>
-        <w:t>Chọn nơi đặt Table of Contents</w:t>
+        <w:t xml:space="preserve">Tạo page trắng: Insert =&gt; Blank Page </w:t>
       </w:r>
     </w:p>
     <w:p>
@@ -6271,7 +6248,43 @@
         <w:rPr>
           <w:u w:val="none"/>
         </w:rPr>
-        <w:t xml:space="preserve">Tạo page trắng: Insert =&gt; Blank Page </w:t>
+        <w:t xml:space="preserve">Tạo </w:t>
+      </w:r>
+      <w:r>
+        <w:rPr>
+          <w:u w:val="none"/>
+        </w:rPr>
+        <w:t xml:space="preserve">Table of </w:t>
+      </w:r>
+      <w:r>
+        <w:rPr>
+          <w:u w:val="none"/>
+        </w:rPr>
+        <w:t>C</w:t>
+      </w:r>
+      <w:r>
+        <w:rPr>
+          <w:u w:val="none"/>
+        </w:rPr>
+        <w:t>ontents</w:t>
+      </w:r>
+      <w:r>
+        <w:rPr>
+          <w:u w:val="none"/>
+        </w:rPr>
+        <w:t xml:space="preserve"> </w:t>
+      </w:r>
+      <w:r>
+        <w:rPr>
+          <w:u w:val="none"/>
+        </w:rPr>
+        <w:t xml:space="preserve">: </w:t>
+      </w:r>
+      <w:r>
+        <w:rPr>
+          <w:u w:val="none"/>
+        </w:rPr>
+        <w:t xml:space="preserve">References =&gt; Table of Contents </w:t>
       </w:r>
     </w:p>
     <w:p>
@@ -6289,60 +6302,6 @@
         <w:rPr>
           <w:u w:val="none"/>
         </w:rPr>
-        <w:t xml:space="preserve">Tạo </w:t>
-      </w:r>
-      <w:r>
-        <w:rPr>
-          <w:u w:val="none"/>
-        </w:rPr>
-        <w:t xml:space="preserve">Table of </w:t>
-      </w:r>
-      <w:r>
-        <w:rPr>
-          <w:u w:val="none"/>
-        </w:rPr>
-        <w:t>C</w:t>
-      </w:r>
-      <w:r>
-        <w:rPr>
-          <w:u w:val="none"/>
-        </w:rPr>
-        <w:t>ontents</w:t>
-      </w:r>
-      <w:r>
-        <w:rPr>
-          <w:u w:val="none"/>
-        </w:rPr>
-        <w:t xml:space="preserve"> </w:t>
-      </w:r>
-      <w:r>
-        <w:rPr>
-          <w:u w:val="none"/>
-        </w:rPr>
-        <w:t xml:space="preserve">: </w:t>
-      </w:r>
-      <w:r>
-        <w:rPr>
-          <w:u w:val="none"/>
-        </w:rPr>
-        <w:t xml:space="preserve">References =&gt; Table of Contents </w:t>
-      </w:r>
-    </w:p>
-    <w:p>
-      <w:pPr>
-        <w:pStyle w:val="mmm"/>
-        <w:numPr>
-          <w:ilvl w:val="0"/>
-          <w:numId w:val="0"/>
-        </w:numPr>
-        <w:rPr>
-          <w:u w:val="none"/>
-        </w:rPr>
-      </w:pPr>
-      <w:r>
-        <w:rPr>
-          <w:u w:val="none"/>
-        </w:rPr>
         <w:t xml:space="preserve">Lưu ý phải đặt Style Heading 1 hoặc 2 thì mới có nội dung trong </w:t>
       </w:r>
       <w:r>
@@ -6415,40 +6374,15 @@
     </w:p>
     <w:p>
       <w:pPr>
-        <w:pStyle w:val="ListParagraph"/>
-        <w:numPr>
-          <w:ilvl w:val="1"/>
-          <w:numId w:val="5"/>
-        </w:numPr>
-        <w:rPr>
-          <w:lang w:val="en-GB"/>
-        </w:rPr>
-      </w:pPr>
-      <w:r>
-        <w:rPr>
-          <w:lang w:val="en-GB"/>
-        </w:rPr>
-        <w:t>Mail Merge (Prepare Letters For Mailing)</w:t>
-      </w:r>
-    </w:p>
-    <w:p>
-      <w:pPr>
-        <w:rPr>
-          <w:lang w:val="en-GB"/>
-        </w:rPr>
-      </w:pPr>
-      <w:r>
-        <w:rPr>
-          <w:lang w:val="en-GB"/>
-        </w:rPr>
-        <w:t xml:space="preserve">Mail Merge là cái gì? What is that? Một buổi chiều đẹp trời, Sếp cho bạn 1 form thư mời (Letters.docx) và yêu cầu bạn gửi thư mời 1 tỉ người trong công ty đến dự một bữa tiệc nhân dịp công ty phá sản. Làm </w:t>
-      </w:r>
-      <w:r>
-        <w:rPr>
-          <w:lang w:val="en-GB"/>
-        </w:rPr>
-        <w:lastRenderedPageBreak/>
-        <w:t>sao bây giờ? Edit 1 tỉ cái lá thư, ngồi sửa tên của từng người</w:t>
+        <w:rPr>
+          <w:lang w:val="en-GB"/>
+        </w:rPr>
+      </w:pPr>
+      <w:r>
+        <w:rPr>
+          <w:lang w:val="en-GB"/>
+        </w:rPr>
+        <w:t>Mail Merge là cái gì? What is that? Một buổi chiều đẹp trời, Sếp cho bạn 1 form thư mời (Letters.docx) và yêu cầu bạn gửi thư mời 1 tỉ người trong công ty đến dự một bữa tiệc nhân dịp công ty phá sản. Làm sao bây giờ? Edit 1 tỉ cái lá thư, ngồi sửa tên của từng người</w:t>
       </w:r>
       <w:r>
         <w:rPr>
@@ -6553,7 +6487,15 @@
         <w:rPr>
           <w:lang w:val="en-GB"/>
         </w:rPr>
-        <w:t>Intergrate Pictures</w:t>
+        <w:t>Inte</w:t>
+      </w:r>
+      <w:bookmarkStart w:id="1" w:name="_GoBack"/>
+      <w:bookmarkEnd w:id="1"/>
+      <w:r>
+        <w:rPr>
+          <w:lang w:val="en-GB"/>
+        </w:rPr>
+        <w:t>grate Pictures</w:t>
       </w:r>
     </w:p>
     <w:p>
@@ -8411,7 +8353,19 @@
         <w:rPr>
           <w:lang w:val="en-GB"/>
         </w:rPr>
-        <w:t>CreateComplex Illustration with SmartArt</w:t>
+        <w:t>Create</w:t>
+      </w:r>
+      <w:r>
+        <w:rPr>
+          <w:lang w:val="en-GB"/>
+        </w:rPr>
+        <w:t xml:space="preserve"> </w:t>
+      </w:r>
+      <w:r>
+        <w:rPr>
+          <w:lang w:val="en-GB"/>
+        </w:rPr>
+        <w:t>Complex Illustration with SmartArt</w:t>
       </w:r>
     </w:p>
     <w:p>
@@ -9057,8 +9011,8 @@
           <w:lang w:val="en-GB"/>
         </w:rPr>
       </w:pPr>
-      <w:bookmarkStart w:id="1" w:name="_Toc177835984"/>
-      <w:bookmarkStart w:id="2" w:name="_Toc177836001"/>
+      <w:bookmarkStart w:id="2" w:name="_Toc177835984"/>
+      <w:bookmarkStart w:id="3" w:name="_Toc177836001"/>
       <w:r>
         <w:t xml:space="preserve">Figure </w:t>
       </w:r>
@@ -9086,8 +9040,8 @@
         </w:rPr>
         <w:t>1</w:t>
       </w:r>
-      <w:bookmarkEnd w:id="1"/>
       <w:bookmarkEnd w:id="2"/>
+      <w:bookmarkEnd w:id="3"/>
       <w:r>
         <w:rPr>
           <w:noProof/>
@@ -9157,8 +9111,8 @@
                                 <w:lang w:val="en-GB"/>
                               </w:rPr>
                             </w:pPr>
-                            <w:bookmarkStart w:id="3" w:name="_Toc177835985"/>
-                            <w:bookmarkStart w:id="4" w:name="_Toc177836002"/>
+                            <w:bookmarkStart w:id="4" w:name="_Toc177835985"/>
+                            <w:bookmarkStart w:id="5" w:name="_Toc177836002"/>
                             <w:r>
                               <w:t xml:space="preserve">Figure </w:t>
                             </w:r>
@@ -9186,8 +9140,8 @@
                               </w:rPr>
                               <w:t>2</w:t>
                             </w:r>
-                            <w:bookmarkEnd w:id="3"/>
                             <w:bookmarkEnd w:id="4"/>
+                            <w:bookmarkEnd w:id="5"/>
                             <w:r>
                               <w:rPr>
                                 <w:noProof/>
@@ -9222,8 +9176,8 @@
                           <w:lang w:val="en-GB"/>
                         </w:rPr>
                       </w:pPr>
-                      <w:bookmarkStart w:id="5" w:name="_Toc177835985"/>
-                      <w:bookmarkStart w:id="6" w:name="_Toc177836002"/>
+                      <w:bookmarkStart w:id="6" w:name="_Toc177835985"/>
+                      <w:bookmarkStart w:id="7" w:name="_Toc177836002"/>
                       <w:r>
                         <w:t xml:space="preserve">Figure </w:t>
                       </w:r>
@@ -9251,8 +9205,8 @@
                         </w:rPr>
                         <w:t>2</w:t>
                       </w:r>
-                      <w:bookmarkEnd w:id="5"/>
                       <w:bookmarkEnd w:id="6"/>
+                      <w:bookmarkEnd w:id="7"/>
                       <w:r>
                         <w:rPr>
                           <w:noProof/>
@@ -9475,7 +9429,7 @@
           <w:lang w:val="en-GB"/>
         </w:rPr>
       </w:pPr>
-      <w:bookmarkStart w:id="7" w:name="AnoBookmark"/>
+      <w:bookmarkStart w:id="8" w:name="AnoBookmark"/>
       <w:r>
         <w:rPr>
           <w:lang w:val="en-GB"/>
@@ -9515,7 +9469,7 @@
         <w:t>Tên Bookmark không chứa khoảng trắng và một số ký tự (‘, ; : &gt; …). Có thể dùng _ để đặt tên</w:t>
       </w:r>
     </w:p>
-    <w:bookmarkEnd w:id="7"/>
+    <w:bookmarkEnd w:id="8"/>
     <w:p>
       <w:pPr>
         <w:pStyle w:val="ListParagraph"/>
@@ -10680,7 +10634,6 @@
           <w:lang w:val="en-GB"/>
         </w:rPr>
       </w:pPr>
-      <w:bookmarkStart w:id="8" w:name="_GoBack"/>
       <w:r>
         <w:rPr>
           <w:lang w:val="en-GB"/>
@@ -10903,7 +10856,6 @@
         </w:rPr>
         <w:t>Color &amp; Border</w:t>
       </w:r>
-      <w:bookmarkEnd w:id="8"/>
     </w:p>
     <w:p>
       <w:pPr>
@@ -17894,6 +17846,7 @@
     <w:rsid w:val="009346BE"/>
     <w:rsid w:val="00A95061"/>
     <w:rsid w:val="00B22836"/>
+    <w:rsid w:val="00D63BD5"/>
     <w:rsid w:val="00E32E75"/>
     <w:rsid w:val="00E63152"/>
     <w:rsid w:val="00F35A10"/>
@@ -19455,7 +19408,7 @@
 </file>
 
 <file path=customXml/itemProps2.xml><?xml version="1.0" encoding="utf-8"?>
-<ds:datastoreItem xmlns:ds="http://schemas.openxmlformats.org/officeDocument/2006/customXml" ds:itemID="{D5483B1B-0A62-49F4-9D68-A010A8909A81}">
+<ds:datastoreItem xmlns:ds="http://schemas.openxmlformats.org/officeDocument/2006/customXml" ds:itemID="{3CC6165C-74F2-4945-9069-4D1B319F4712}">
   <ds:schemaRefs>
     <ds:schemaRef ds:uri="http://schemas.openxmlformats.org/officeDocument/2006/bibliography"/>
   </ds:schemaRefs>

</xml_diff>

<commit_message>
Commit 6: Text a-href-github Image, Add File Word
</commit_message>
<xml_diff>
--- a/assets/documents/Know Word.docx
+++ b/assets/documents/Know Word.docx
@@ -906,6 +906,13 @@
     </w:p>
     <w:p>
       <w:pPr>
+        <w:rPr>
+          <w:lang w:val="en-GB"/>
+        </w:rPr>
+      </w:pPr>
+    </w:p>
+    <w:p>
+      <w:pPr>
         <w:pStyle w:val="ListParagraph"/>
         <w:numPr>
           <w:ilvl w:val="0"/>
@@ -1184,7 +1191,6 @@
         <w:rPr>
           <w:lang w:val="en-GB"/>
         </w:rPr>
-        <w:lastRenderedPageBreak/>
         <w:t>Display Text in Bullet and Numbering Lists</w:t>
       </w:r>
     </w:p>
@@ -1960,6 +1966,7 @@
         <w:rPr>
           <w:lang w:val="en-GB"/>
         </w:rPr>
+        <w:lastRenderedPageBreak/>
         <w:t>J k l ;</w:t>
       </w:r>
     </w:p>
@@ -1978,7 +1985,6 @@
         <w:rPr>
           <w:lang w:val="en-GB"/>
         </w:rPr>
-        <w:lastRenderedPageBreak/>
         <w:t>Adding Graphics</w:t>
       </w:r>
       <w:r>
@@ -2561,181 +2567,108 @@
           <w:lang w:val="en-GB"/>
         </w:rPr>
       </w:pPr>
+      <w:bookmarkStart w:id="0" w:name="_GoBack"/>
       <w:r>
         <w:rPr>
           <w:lang w:val="en-GB"/>
         </w:rPr>
         <w:t>Insert =&gt; Symbols</w:t>
       </w:r>
-    </w:p>
-    <w:p>
-      <w:pPr>
-        <w:rPr>
-          <w:lang w:val="en-GB"/>
-        </w:rPr>
-      </w:pPr>
-    </w:p>
-    <w:p>
-      <w:pPr>
-        <w:rPr>
-          <w:lang w:val="en-GB"/>
-        </w:rPr>
-      </w:pPr>
-      <w:r>
-        <w:rPr>
-          <w:lang w:val="en-GB"/>
-        </w:rPr>
-        <w:t>INTERMEDIATE</w:t>
-      </w:r>
-      <w:r>
-        <w:rPr>
-          <w:lang w:val="en-GB"/>
-        </w:rPr>
-        <w:t xml:space="preserve"> – Word Advanced</w:t>
-      </w:r>
-    </w:p>
-    <w:p>
-      <w:pPr>
-        <w:pStyle w:val="ListParagraph"/>
-        <w:numPr>
-          <w:ilvl w:val="0"/>
-          <w:numId w:val="5"/>
-        </w:numPr>
-        <w:rPr>
-          <w:lang w:val="en-GB"/>
-        </w:rPr>
-      </w:pPr>
-      <w:r>
-        <w:rPr>
-          <w:lang w:val="en-GB"/>
-        </w:rPr>
-        <w:t>Orgazining Content Using Tables And Charts</w:t>
-      </w:r>
-    </w:p>
-    <w:p>
-      <w:pPr>
-        <w:pStyle w:val="ListParagraph"/>
-        <w:numPr>
-          <w:ilvl w:val="1"/>
-          <w:numId w:val="5"/>
-        </w:numPr>
-        <w:rPr>
-          <w:lang w:val="en-GB"/>
-        </w:rPr>
-      </w:pPr>
-      <w:r>
-        <w:rPr>
-          <w:lang w:val="en-GB"/>
-        </w:rPr>
-        <w:t>Table</w:t>
-      </w:r>
-      <w:r>
-        <w:rPr>
-          <w:lang w:val="en-GB"/>
-        </w:rPr>
-        <w:t xml:space="preserve">: </w:t>
-      </w:r>
-      <w:r>
-        <w:rPr>
-          <w:lang w:val="en-GB"/>
-        </w:rPr>
-        <w:t>Split Table, Sorting</w:t>
-      </w:r>
-      <w:r>
-        <w:rPr>
-          <w:lang w:val="en-GB"/>
-        </w:rPr>
-        <w:t xml:space="preserve">, </w:t>
-      </w:r>
-      <w:r>
-        <w:rPr>
-          <w:lang w:val="en-GB"/>
-        </w:rPr>
-        <w:t>Caculation, Cells Layout</w:t>
-      </w:r>
-    </w:p>
-    <w:p>
-      <w:pPr>
-        <w:pStyle w:val="ListParagraph"/>
-        <w:numPr>
-          <w:ilvl w:val="2"/>
-          <w:numId w:val="5"/>
-        </w:numPr>
-        <w:rPr>
-          <w:lang w:val="en-GB"/>
-        </w:rPr>
-      </w:pPr>
-      <w:r>
-        <w:rPr>
-          <w:lang w:val="en-GB"/>
-        </w:rPr>
-        <w:t xml:space="preserve"> </w:t>
-      </w:r>
-      <w:r>
-        <w:rPr>
-          <w:lang w:val="en-GB"/>
-        </w:rPr>
-        <w:t xml:space="preserve">Split </w:t>
-      </w:r>
-      <w:r>
-        <w:rPr>
-          <w:lang w:val="en-GB"/>
-        </w:rPr>
-        <w:t xml:space="preserve">&amp; Merge </w:t>
-      </w:r>
-      <w:r>
-        <w:rPr>
-          <w:lang w:val="en-GB"/>
-        </w:rPr>
-        <w:t>Table</w:t>
-      </w:r>
-    </w:p>
-    <w:p>
-      <w:pPr>
-        <w:pStyle w:val="ListParagraph"/>
-        <w:numPr>
-          <w:ilvl w:val="3"/>
-          <w:numId w:val="5"/>
-        </w:numPr>
-        <w:rPr>
-          <w:lang w:val="en-GB"/>
-        </w:rPr>
-      </w:pPr>
-      <w:r>
-        <w:rPr>
-          <w:lang w:val="en-GB"/>
-        </w:rPr>
-        <w:t>Split Table</w:t>
-      </w:r>
-      <w:r>
-        <w:rPr>
-          <w:lang w:val="en-GB"/>
-        </w:rPr>
-        <w:t xml:space="preserve"> </w:t>
-      </w:r>
-    </w:p>
-    <w:p>
-      <w:pPr>
-        <w:rPr>
-          <w:lang w:val="en-GB"/>
-        </w:rPr>
-      </w:pPr>
-      <w:r>
-        <w:rPr>
-          <w:lang w:val="en-GB"/>
-        </w:rPr>
-        <w:t xml:space="preserve">Chọn First Line Indent hoặc Left Indent </w:t>
-      </w:r>
+      <w:r>
+        <w:rPr>
+          <w:lang w:val="en-GB"/>
+        </w:rPr>
+        <w:t xml:space="preserve"> =&gt; More Symbols =&gt; Double Click vào tiêu đề Symbol của bảng vừa hiện ra để phóng to bảng ra cho dễ tìm</w:t>
+      </w:r>
+    </w:p>
+    <w:p>
+      <w:pPr>
+        <w:rPr>
+          <w:lang w:val="en-GB"/>
+        </w:rPr>
+      </w:pPr>
+      <w:r>
+        <w:rPr>
+          <w:lang w:val="en-GB"/>
+        </w:rPr>
+        <w:t>Ở mục Symbols ta có 2 tùy chọn: Font và Subset</w:t>
+      </w:r>
+    </w:p>
+    <w:p>
+      <w:pPr>
+        <w:rPr>
+          <w:lang w:val="en-GB"/>
+        </w:rPr>
+      </w:pPr>
+      <w:r>
+        <w:rPr>
+          <w:lang w:val="en-GB"/>
+        </w:rPr>
+        <w:t>Font: Chọn Font nào cũng được</w:t>
+      </w:r>
+    </w:p>
+    <w:p>
+      <w:pPr>
+        <w:rPr>
+          <w:lang w:val="en-GB"/>
+        </w:rPr>
+      </w:pPr>
+      <w:r>
+        <w:rPr>
+          <w:lang w:val="en-GB"/>
+        </w:rPr>
+        <w:t>Subset (1 phần của một Group lớn – Tập con – Tập hợp con):</w:t>
+      </w:r>
+      <w:r>
+        <w:rPr>
+          <w:lang w:val="en-GB"/>
+        </w:rPr>
+        <w:t xml:space="preserve"> Phần này chứa tên các Group Symbols để di chuyển nhanh đến Group đó, nó giống như Table of Content của Symbols vậy. Do đó k</w:t>
+      </w:r>
+      <w:r>
+        <w:rPr>
+          <w:lang w:val="en-GB"/>
+        </w:rPr>
+        <w:t xml:space="preserve">hông quan tâm </w:t>
+      </w:r>
+      <w:r>
+        <w:rPr>
+          <w:lang w:val="en-GB"/>
+        </w:rPr>
+        <w:t>đến Subset cũng không sao. Ta cứ từ từ tìm Symbols được hiển thị ngay trên màn hình là tốt nhất.</w:t>
+      </w:r>
+    </w:p>
+    <w:p>
+      <w:pPr>
+        <w:rPr>
+          <w:lang w:val="en-GB"/>
+        </w:rPr>
+      </w:pPr>
+      <w:r>
+        <w:rPr>
+          <w:lang w:val="en-GB"/>
+        </w:rPr>
+        <w:t xml:space="preserve">Dùng phím tắt để nhập Symbols: Khi ta Click chọn một Symbol và nhìn ở cạnh dưới của bảng ta thấy được “Shortcut Key” &amp;  “Character Code”, ta nên ghi lại các  “Character Code” của các Symbols thường hay sử dụng để khi cần thì có thể gọi ra một cách nhanh chóng </w:t>
+      </w:r>
+    </w:p>
+    <w:bookmarkEnd w:id="0"/>
+    <w:p>
+      <w:pPr>
+        <w:rPr>
+          <w:lang w:val="en-GB"/>
+        </w:rPr>
+      </w:pPr>
       <w:r>
         <w:rPr>
           <w:noProof/>
           <w:lang w:val="en-GB"/>
         </w:rPr>
+        <w:lastRenderedPageBreak/>
         <w:drawing>
-          <wp:inline distT="0" distB="0" distL="0" distR="0" wp14:anchorId="31029383" wp14:editId="4AE1E460">
-            <wp:extent cx="1743318" cy="533474"/>
-            <wp:effectExtent l="0" t="0" r="9525" b="0"/>
-            <wp:docPr id="29" name="Picture 29"/>
+          <wp:inline distT="0" distB="0" distL="0" distR="0" wp14:anchorId="559DF178" wp14:editId="3F7AFFAD">
+            <wp:extent cx="5943600" cy="3169920"/>
+            <wp:effectExtent l="0" t="0" r="0" b="0"/>
+            <wp:docPr id="27" name="Picture 27"/>
             <wp:cNvGraphicFramePr>
               <a:graphicFrameLocks xmlns:a="http://schemas.openxmlformats.org/drawingml/2006/main" noChangeAspect="1"/>
             </wp:cNvGraphicFramePr>
@@ -2743,11 +2676,17 @@
               <a:graphicData uri="http://schemas.openxmlformats.org/drawingml/2006/picture">
                 <pic:pic xmlns:pic="http://schemas.openxmlformats.org/drawingml/2006/picture">
                   <pic:nvPicPr>
-                    <pic:cNvPr id="1" name=""/>
+                    <pic:cNvPr id="27" name="symbols.png"/>
                     <pic:cNvPicPr/>
                   </pic:nvPicPr>
                   <pic:blipFill>
-                    <a:blip r:embed="rId13"/>
+                    <a:blip r:embed="rId13" cstate="print">
+                      <a:extLst>
+                        <a:ext uri="{28A0092B-C50C-407E-A947-70E740481C1C}">
+                          <a14:useLocalDpi xmlns:a14="http://schemas.microsoft.com/office/drawing/2010/main" val="0"/>
+                        </a:ext>
+                      </a:extLst>
+                    </a:blip>
                     <a:stretch>
                       <a:fillRect/>
                     </a:stretch>
@@ -2755,7 +2694,7 @@
                   <pic:spPr>
                     <a:xfrm>
                       <a:off x="0" y="0"/>
-                      <a:ext cx="1743318" cy="533474"/>
+                      <a:ext cx="5943600" cy="3169920"/>
                     </a:xfrm>
                     <a:prstGeom prst="rect">
                       <a:avLst/>
@@ -2767,6 +2706,104 @@
           </wp:inline>
         </w:drawing>
       </w:r>
+    </w:p>
+    <w:p>
+      <w:pPr>
+        <w:rPr>
+          <w:lang w:val="en-GB"/>
+        </w:rPr>
+      </w:pPr>
+    </w:p>
+    <w:p>
+      <w:pPr>
+        <w:rPr>
+          <w:lang w:val="en-GB"/>
+        </w:rPr>
+      </w:pPr>
+      <w:r>
+        <w:rPr>
+          <w:lang w:val="en-GB"/>
+        </w:rPr>
+        <w:t>INTERMEDIATE</w:t>
+      </w:r>
+      <w:r>
+        <w:rPr>
+          <w:lang w:val="en-GB"/>
+        </w:rPr>
+        <w:t xml:space="preserve"> – Word Advanced</w:t>
+      </w:r>
+    </w:p>
+    <w:p>
+      <w:pPr>
+        <w:pStyle w:val="ListParagraph"/>
+        <w:numPr>
+          <w:ilvl w:val="0"/>
+          <w:numId w:val="5"/>
+        </w:numPr>
+        <w:rPr>
+          <w:lang w:val="en-GB"/>
+        </w:rPr>
+      </w:pPr>
+      <w:r>
+        <w:rPr>
+          <w:lang w:val="en-GB"/>
+        </w:rPr>
+        <w:t>Orgazining Content Using Tables And Charts</w:t>
+      </w:r>
+    </w:p>
+    <w:p>
+      <w:pPr>
+        <w:pStyle w:val="ListParagraph"/>
+        <w:numPr>
+          <w:ilvl w:val="1"/>
+          <w:numId w:val="5"/>
+        </w:numPr>
+        <w:rPr>
+          <w:lang w:val="en-GB"/>
+        </w:rPr>
+      </w:pPr>
+      <w:r>
+        <w:rPr>
+          <w:lang w:val="en-GB"/>
+        </w:rPr>
+        <w:t>Table</w:t>
+      </w:r>
+      <w:r>
+        <w:rPr>
+          <w:lang w:val="en-GB"/>
+        </w:rPr>
+        <w:t xml:space="preserve">: </w:t>
+      </w:r>
+      <w:r>
+        <w:rPr>
+          <w:lang w:val="en-GB"/>
+        </w:rPr>
+        <w:t>Split Table, Sorting</w:t>
+      </w:r>
+      <w:r>
+        <w:rPr>
+          <w:lang w:val="en-GB"/>
+        </w:rPr>
+        <w:t xml:space="preserve">, </w:t>
+      </w:r>
+      <w:r>
+        <w:rPr>
+          <w:lang w:val="en-GB"/>
+        </w:rPr>
+        <w:t>Caculation, Cells Layout</w:t>
+      </w:r>
+    </w:p>
+    <w:p>
+      <w:pPr>
+        <w:pStyle w:val="ListParagraph"/>
+        <w:numPr>
+          <w:ilvl w:val="2"/>
+          <w:numId w:val="5"/>
+        </w:numPr>
+        <w:rPr>
+          <w:lang w:val="en-GB"/>
+        </w:rPr>
+      </w:pPr>
       <w:r>
         <w:rPr>
           <w:lang w:val="en-GB"/>
@@ -2777,19 +2814,56 @@
         <w:rPr>
           <w:lang w:val="en-GB"/>
         </w:rPr>
-        <w:t>để chỉnh lại khoảng cách của Numbering với Text</w:t>
-      </w:r>
-      <w:r>
-        <w:rPr>
-          <w:lang w:val="en-GB"/>
-        </w:rPr>
-        <w:t xml:space="preserve"> (Ở trường hợp này thì là khoảng cách giữa “1.1.1.1.” so với “Split Table”)</w:t>
-      </w:r>
-      <w:r>
-        <w:rPr>
-          <w:lang w:val="en-GB"/>
-        </w:rPr>
-        <w:t xml:space="preserve">  là 0.45 =&gt; 0.5 Inches </w:t>
+        <w:t xml:space="preserve">Split </w:t>
+      </w:r>
+      <w:r>
+        <w:rPr>
+          <w:lang w:val="en-GB"/>
+        </w:rPr>
+        <w:t xml:space="preserve">&amp; Merge </w:t>
+      </w:r>
+      <w:r>
+        <w:rPr>
+          <w:lang w:val="en-GB"/>
+        </w:rPr>
+        <w:t>Table</w:t>
+      </w:r>
+    </w:p>
+    <w:p>
+      <w:pPr>
+        <w:pStyle w:val="ListParagraph"/>
+        <w:numPr>
+          <w:ilvl w:val="3"/>
+          <w:numId w:val="5"/>
+        </w:numPr>
+        <w:rPr>
+          <w:lang w:val="en-GB"/>
+        </w:rPr>
+      </w:pPr>
+      <w:r>
+        <w:rPr>
+          <w:lang w:val="en-GB"/>
+        </w:rPr>
+        <w:t>Split Table</w:t>
+      </w:r>
+      <w:r>
+        <w:rPr>
+          <w:lang w:val="en-GB"/>
+        </w:rPr>
+        <w:t xml:space="preserve"> </w:t>
+      </w:r>
+    </w:p>
+    <w:p>
+      <w:pPr>
+        <w:rPr>
+          <w:lang w:val="en-GB"/>
+        </w:rPr>
+      </w:pPr>
+      <w:r>
+        <w:rPr>
+          <w:lang w:val="en-GB"/>
+        </w:rPr>
+        <w:t xml:space="preserve">Chọn First Line Indent hoặc Left Indent </w:t>
       </w:r>
       <w:r>
         <w:rPr>
@@ -2797,10 +2871,10 @@
           <w:lang w:val="en-GB"/>
         </w:rPr>
         <w:drawing>
-          <wp:inline distT="0" distB="0" distL="0" distR="0" wp14:anchorId="56D3E14F" wp14:editId="197775DC">
-            <wp:extent cx="943107" cy="562053"/>
+          <wp:inline distT="0" distB="0" distL="0" distR="0" wp14:anchorId="31029383" wp14:editId="4AE1E460">
+            <wp:extent cx="1743318" cy="533474"/>
             <wp:effectExtent l="0" t="0" r="9525" b="0"/>
-            <wp:docPr id="31" name="Picture 31"/>
+            <wp:docPr id="29" name="Picture 29"/>
             <wp:cNvGraphicFramePr>
               <a:graphicFrameLocks xmlns:a="http://schemas.openxmlformats.org/drawingml/2006/main" noChangeAspect="1"/>
             </wp:cNvGraphicFramePr>
@@ -2820,6 +2894,71 @@
                   <pic:spPr>
                     <a:xfrm>
                       <a:off x="0" y="0"/>
+                      <a:ext cx="1743318" cy="533474"/>
+                    </a:xfrm>
+                    <a:prstGeom prst="rect">
+                      <a:avLst/>
+                    </a:prstGeom>
+                  </pic:spPr>
+                </pic:pic>
+              </a:graphicData>
+            </a:graphic>
+          </wp:inline>
+        </w:drawing>
+      </w:r>
+      <w:r>
+        <w:rPr>
+          <w:lang w:val="en-GB"/>
+        </w:rPr>
+        <w:t xml:space="preserve"> </w:t>
+      </w:r>
+      <w:r>
+        <w:rPr>
+          <w:lang w:val="en-GB"/>
+        </w:rPr>
+        <w:t>để chỉnh lại khoảng cách của Numbering với Text</w:t>
+      </w:r>
+      <w:r>
+        <w:rPr>
+          <w:lang w:val="en-GB"/>
+        </w:rPr>
+        <w:t xml:space="preserve"> (Ở trường hợp này thì là khoảng cách giữa “1.1.1.1.” so với “Split Table”)</w:t>
+      </w:r>
+      <w:r>
+        <w:rPr>
+          <w:lang w:val="en-GB"/>
+        </w:rPr>
+        <w:t xml:space="preserve">  là 0.45 =&gt; 0.5 Inches </w:t>
+      </w:r>
+      <w:r>
+        <w:rPr>
+          <w:noProof/>
+          <w:lang w:val="en-GB"/>
+        </w:rPr>
+        <w:drawing>
+          <wp:inline distT="0" distB="0" distL="0" distR="0" wp14:anchorId="56D3E14F" wp14:editId="197775DC">
+            <wp:extent cx="943107" cy="562053"/>
+            <wp:effectExtent l="0" t="0" r="9525" b="0"/>
+            <wp:docPr id="31" name="Picture 31"/>
+            <wp:cNvGraphicFramePr>
+              <a:graphicFrameLocks xmlns:a="http://schemas.openxmlformats.org/drawingml/2006/main" noChangeAspect="1"/>
+            </wp:cNvGraphicFramePr>
+            <a:graphic xmlns:a="http://schemas.openxmlformats.org/drawingml/2006/main">
+              <a:graphicData uri="http://schemas.openxmlformats.org/drawingml/2006/picture">
+                <pic:pic xmlns:pic="http://schemas.openxmlformats.org/drawingml/2006/picture">
+                  <pic:nvPicPr>
+                    <pic:cNvPr id="1" name=""/>
+                    <pic:cNvPicPr/>
+                  </pic:nvPicPr>
+                  <pic:blipFill>
+                    <a:blip r:embed="rId15"/>
+                    <a:stretch>
+                      <a:fillRect/>
+                    </a:stretch>
+                  </pic:blipFill>
+                  <pic:spPr>
+                    <a:xfrm>
+                      <a:off x="0" y="0"/>
                       <a:ext cx="943107" cy="562053"/>
                     </a:xfrm>
                     <a:prstGeom prst="rect">
@@ -2960,7 +3099,6 @@
         <w:rPr>
           <w:lang w:val="en-GB"/>
         </w:rPr>
-        <w:lastRenderedPageBreak/>
         <w:t>Text, Number, Date</w:t>
       </w:r>
     </w:p>
@@ -2998,6 +3136,7 @@
         <w:rPr>
           <w:lang w:val="en-GB"/>
         </w:rPr>
+        <w:lastRenderedPageBreak/>
         <w:t xml:space="preserve">Click </w:t>
       </w:r>
       <w:r>
@@ -4187,7 +4326,6 @@
           <w:noProof/>
           <w:lang w:val="en-GB"/>
         </w:rPr>
-        <w:lastRenderedPageBreak/>
         <w:drawing>
           <wp:inline distT="0" distB="0" distL="0" distR="0" wp14:anchorId="557C8DC8" wp14:editId="78172AC3">
             <wp:extent cx="5486400" cy="3200400"/>
@@ -4196,7 +4334,7 @@
             <wp:cNvGraphicFramePr/>
             <a:graphic xmlns:a="http://schemas.openxmlformats.org/drawingml/2006/main">
               <a:graphicData uri="http://schemas.openxmlformats.org/drawingml/2006/chart">
-                <c:chart xmlns:c="http://schemas.openxmlformats.org/drawingml/2006/chart" xmlns:r="http://schemas.openxmlformats.org/officeDocument/2006/relationships" r:id="rId15"/>
+                <c:chart xmlns:c="http://schemas.openxmlformats.org/drawingml/2006/chart" xmlns:r="http://schemas.openxmlformats.org/officeDocument/2006/relationships" r:id="rId16"/>
               </a:graphicData>
             </a:graphic>
           </wp:inline>
@@ -4262,7 +4400,7 @@
         </w:rPr>
         <w:t xml:space="preserve"> </w:t>
       </w:r>
-      <w:bookmarkStart w:id="0" w:name="_Hlk177642504"/>
+      <w:bookmarkStart w:id="1" w:name="_Hlk177642504"/>
       <w:r>
         <w:rPr>
           <w:u w:val="single"/>
@@ -4288,7 +4426,7 @@
         </w:rPr>
         <w:t>ormatting</w:t>
       </w:r>
-      <w:bookmarkEnd w:id="0"/>
+      <w:bookmarkEnd w:id="1"/>
       <w:r>
         <w:rPr>
           <w:lang w:val="en-GB"/>
@@ -4311,6 +4449,7 @@
         <w:rPr>
           <w:lang w:val="en-GB"/>
         </w:rPr>
+        <w:lastRenderedPageBreak/>
         <w:t xml:space="preserve"> Use Destination </w:t>
       </w:r>
       <w:r>
@@ -4887,7 +5026,6 @@
           <w:color w:val="FFFF00"/>
           <w:lang w:val="en-GB"/>
         </w:rPr>
-        <w:lastRenderedPageBreak/>
         <w:t>“This video features materials protected by the Fair Use guidelines of Section 107 of the Copyright Act. All rights reserved to the copyright owners.”</w:t>
       </w:r>
     </w:p>
@@ -5136,7 +5274,14 @@
         <w:rPr>
           <w:u w:val="none"/>
         </w:rPr>
-        <w:t>cho ngày (date) hiện hành của bạn. Bất kỳ lúc nào trường cập nhật (dữ liệu được thay đổi) thì thông tin trong trường cũng sẽ được cập nhật.</w:t>
+        <w:t xml:space="preserve">cho ngày (date) hiện hành của bạn. Bất kỳ lúc nào trường cập nhật (dữ liệu được </w:t>
+      </w:r>
+      <w:r>
+        <w:rPr>
+          <w:u w:val="none"/>
+        </w:rPr>
+        <w:lastRenderedPageBreak/>
+        <w:t>thay đổi) thì thông tin trong trường cũng sẽ được cập nhật.</w:t>
       </w:r>
       <w:r>
         <w:rPr>
@@ -5464,7 +5609,6 @@
         <w:rPr>
           <w:lang w:val="en-GB"/>
         </w:rPr>
-        <w:lastRenderedPageBreak/>
         <w:t>Using Breaks (Page, Column &amp; Section Breaks)</w:t>
       </w:r>
       <w:r>
@@ -5706,6 +5850,7 @@
           <w:noProof/>
           <w:lang w:val="en-GB"/>
         </w:rPr>
+        <w:lastRenderedPageBreak/>
         <mc:AlternateContent>
           <mc:Choice Requires="wps">
             <w:drawing>
@@ -6487,15 +6632,7 @@
         <w:rPr>
           <w:lang w:val="en-GB"/>
         </w:rPr>
-        <w:t>Inte</w:t>
-      </w:r>
-      <w:bookmarkStart w:id="1" w:name="_GoBack"/>
-      <w:bookmarkEnd w:id="1"/>
-      <w:r>
-        <w:rPr>
-          <w:lang w:val="en-GB"/>
-        </w:rPr>
-        <w:t>grate Pictures</w:t>
+        <w:t>Integrate Pictures</w:t>
       </w:r>
     </w:p>
     <w:p>
@@ -6547,6 +6684,7 @@
           <w:noProof/>
           <w:lang w:val="en-GB"/>
         </w:rPr>
+        <w:lastRenderedPageBreak/>
         <w:drawing>
           <wp:inline distT="0" distB="0" distL="0" distR="0" wp14:anchorId="44C88D90" wp14:editId="5CEBAE7E">
             <wp:extent cx="2140527" cy="2839616"/>
@@ -6563,11 +6701,11 @@
                     <pic:cNvPicPr/>
                   </pic:nvPicPr>
                   <pic:blipFill rotWithShape="1">
-                    <a:blip r:embed="rId16">
+                    <a:blip r:embed="rId17">
                       <a:extLst>
                         <a:ext uri="{BEBA8EAE-BF5A-486C-A8C5-ECC9F3942E4B}">
                           <a14:imgProps xmlns:a14="http://schemas.microsoft.com/office/drawing/2010/main">
-                            <a14:imgLayer r:embed="rId17">
+                            <a14:imgLayer r:embed="rId18">
                               <a14:imgEffect>
                                 <a14:backgroundRemoval t="10000" b="90000" l="10000" r="90000">
                                   <a14:foregroundMark x1="45926" y1="32746" x2="38687" y2="33560"/>
@@ -6819,13 +6957,12 @@
           <w:noProof/>
           <w:lang w:val="en-GB"/>
         </w:rPr>
-        <w:lastRenderedPageBreak/>
         <w:drawing>
           <wp:inline distT="0" distB="0" distL="0" distR="0" wp14:anchorId="6FAEECA2" wp14:editId="2E415133">
             <wp:extent cx="3429000" cy="3429000"/>
             <wp:effectExtent l="0" t="0" r="0" b="0"/>
             <wp:docPr id="6" name="Video 6">
-              <a:hlinkClick xmlns:a="http://schemas.openxmlformats.org/drawingml/2006/main" r:id="rId18"/>
+              <a:hlinkClick xmlns:a="http://schemas.openxmlformats.org/drawingml/2006/main" r:id="rId19"/>
             </wp:docPr>
             <wp:cNvGraphicFramePr>
               <a:graphicFrameLocks xmlns:a="http://schemas.openxmlformats.org/drawingml/2006/main" noChangeAspect="1"/>
@@ -6835,12 +6972,12 @@
                 <pic:pic xmlns:pic="http://schemas.openxmlformats.org/drawingml/2006/picture">
                   <pic:nvPicPr>
                     <pic:cNvPr id="6" name="Video 6">
-                      <a:hlinkClick r:id="rId18"/>
+                      <a:hlinkClick r:id="rId19"/>
                     </pic:cNvPr>
                     <pic:cNvPicPr/>
                   </pic:nvPicPr>
                   <pic:blipFill>
-                    <a:blip r:embed="rId19">
+                    <a:blip r:embed="rId20">
                       <a:extLst>
                         <a:ext uri="{28A0092B-C50C-407E-A947-70E740481C1C}">
                           <a14:useLocalDpi xmlns:a14="http://schemas.microsoft.com/office/drawing/2010/main" val="0"/>
@@ -6904,7 +7041,7 @@
                 <wp:cNvGraphicFramePr/>
                 <a:graphic xmlns:a="http://schemas.openxmlformats.org/drawingml/2006/main">
                   <a:graphicData uri="http://schemas.microsoft.com/office/word/2010/wordprocessingInk">
-                    <w14:contentPart bwMode="auto" r:id="rId20">
+                    <w14:contentPart bwMode="auto" r:id="rId21">
                       <w14:nvContentPartPr>
                         <w14:cNvContentPartPr/>
                       </w14:nvContentPartPr>
@@ -6941,7 +7078,7 @@
                         <pic:cNvPicPr/>
                       </pic:nvPicPr>
                       <pic:blipFill>
-                        <a:blip r:embed="rId21"/>
+                        <a:blip r:embed="rId22"/>
                         <a:stretch>
                           <a:fillRect/>
                         </a:stretch>
@@ -6986,7 +7123,7 @@
                 <wp:cNvGraphicFramePr/>
                 <a:graphic xmlns:a="http://schemas.openxmlformats.org/drawingml/2006/main">
                   <a:graphicData uri="http://schemas.microsoft.com/office/word/2010/wordprocessingInk">
-                    <w14:contentPart bwMode="auto" r:id="rId22">
+                    <w14:contentPart bwMode="auto" r:id="rId23">
                       <w14:nvContentPartPr>
                         <w14:cNvContentPartPr/>
                       </w14:nvContentPartPr>
@@ -7023,7 +7160,7 @@
                         <pic:cNvPicPr/>
                       </pic:nvPicPr>
                       <pic:blipFill>
-                        <a:blip r:embed="rId23"/>
+                        <a:blip r:embed="rId24"/>
                         <a:stretch>
                           <a:fillRect/>
                         </a:stretch>
@@ -7068,7 +7205,7 @@
                 <wp:cNvGraphicFramePr/>
                 <a:graphic xmlns:a="http://schemas.openxmlformats.org/drawingml/2006/main">
                   <a:graphicData uri="http://schemas.microsoft.com/office/word/2010/wordprocessingInk">
-                    <w14:contentPart bwMode="auto" r:id="rId24">
+                    <w14:contentPart bwMode="auto" r:id="rId25">
                       <w14:nvContentPartPr>
                         <w14:cNvContentPartPr/>
                       </w14:nvContentPartPr>
@@ -7105,7 +7242,7 @@
                         <pic:cNvPicPr/>
                       </pic:nvPicPr>
                       <pic:blipFill>
-                        <a:blip r:embed="rId25"/>
+                        <a:blip r:embed="rId26"/>
                         <a:stretch>
                           <a:fillRect/>
                         </a:stretch>
@@ -7150,7 +7287,7 @@
                 <wp:cNvGraphicFramePr/>
                 <a:graphic xmlns:a="http://schemas.openxmlformats.org/drawingml/2006/main">
                   <a:graphicData uri="http://schemas.microsoft.com/office/word/2010/wordprocessingInk">
-                    <w14:contentPart bwMode="auto" r:id="rId26">
+                    <w14:contentPart bwMode="auto" r:id="rId27">
                       <w14:nvContentPartPr>
                         <w14:cNvContentPartPr/>
                       </w14:nvContentPartPr>
@@ -7187,7 +7324,7 @@
                         <pic:cNvPicPr/>
                       </pic:nvPicPr>
                       <pic:blipFill>
-                        <a:blip r:embed="rId27"/>
+                        <a:blip r:embed="rId28"/>
                         <a:stretch>
                           <a:fillRect/>
                         </a:stretch>
@@ -7251,6 +7388,7 @@
         <w:rPr>
           <w:noProof/>
         </w:rPr>
+        <w:lastRenderedPageBreak/>
         <mc:AlternateContent>
           <mc:Choice Requires="wps">
             <w:drawing>
@@ -7488,7 +7626,7 @@
                 <wp:cNvGraphicFramePr/>
                 <a:graphic xmlns:a="http://schemas.openxmlformats.org/drawingml/2006/main">
                   <a:graphicData uri="http://schemas.microsoft.com/office/word/2010/wordprocessingInk">
-                    <w14:contentPart bwMode="auto" r:id="rId28">
+                    <w14:contentPart bwMode="auto" r:id="rId29">
                       <w14:nvContentPartPr>
                         <w14:cNvContentPartPr/>
                       </w14:nvContentPartPr>
@@ -7525,7 +7663,7 @@
                         <pic:cNvPicPr/>
                       </pic:nvPicPr>
                       <pic:blipFill>
-                        <a:blip r:embed="rId25"/>
+                        <a:blip r:embed="rId26"/>
                         <a:stretch>
                           <a:fillRect/>
                         </a:stretch>
@@ -7570,7 +7708,7 @@
                 <wp:cNvGraphicFramePr/>
                 <a:graphic xmlns:a="http://schemas.openxmlformats.org/drawingml/2006/main">
                   <a:graphicData uri="http://schemas.microsoft.com/office/word/2010/wordprocessingInk">
-                    <w14:contentPart bwMode="auto" r:id="rId29">
+                    <w14:contentPart bwMode="auto" r:id="rId30">
                       <w14:nvContentPartPr>
                         <w14:cNvContentPartPr/>
                       </w14:nvContentPartPr>
@@ -7607,7 +7745,7 @@
                         <pic:cNvPicPr/>
                       </pic:nvPicPr>
                       <pic:blipFill>
-                        <a:blip r:embed="rId25"/>
+                        <a:blip r:embed="rId26"/>
                         <a:stretch>
                           <a:fillRect/>
                         </a:stretch>
@@ -7641,7 +7779,6 @@
           <w:noProof/>
           <w:lang w:val="en-GB"/>
         </w:rPr>
-        <w:lastRenderedPageBreak/>
         <mc:AlternateContent>
           <mc:Choice Requires="wpc">
             <w:drawing>
@@ -7657,7 +7794,7 @@
                     <wpc:wpc>
                       <wpc:bg/>
                       <wpc:whole/>
-                      <w14:contentPart bwMode="auto" r:id="rId30">
+                      <w14:contentPart bwMode="auto" r:id="rId31">
                         <w14:nvContentPartPr>
                           <w14:cNvPr id="8" name="Ink 8"/>
                           <w14:cNvContentPartPr/>
@@ -7667,7 +7804,7 @@
                           <a:ext cx="360" cy="360"/>
                         </w14:xfrm>
                       </w14:contentPart>
-                      <w14:contentPart bwMode="auto" r:id="rId31">
+                      <w14:contentPart bwMode="auto" r:id="rId32">
                         <w14:nvContentPartPr>
                           <w14:cNvPr id="12" name="Ink 12"/>
                           <w14:cNvContentPartPr/>
@@ -7677,7 +7814,7 @@
                           <a:ext cx="2675880" cy="1584720"/>
                         </w14:xfrm>
                       </w14:contentPart>
-                      <w14:contentPart bwMode="auto" r:id="rId32">
+                      <w14:contentPart bwMode="auto" r:id="rId33">
                         <w14:nvContentPartPr>
                           <w14:cNvPr id="13" name="Ink 13"/>
                           <w14:cNvContentPartPr/>
@@ -7687,7 +7824,7 @@
                           <a:ext cx="3112200" cy="729360"/>
                         </w14:xfrm>
                       </w14:contentPart>
-                      <w14:contentPart bwMode="auto" r:id="rId33">
+                      <w14:contentPart bwMode="auto" r:id="rId34">
                         <w14:nvContentPartPr>
                           <w14:cNvPr id="14" name="Ink 14"/>
                           <w14:cNvContentPartPr/>
@@ -7697,7 +7834,7 @@
                           <a:ext cx="1275480" cy="915840"/>
                         </w14:xfrm>
                       </w14:contentPart>
-                      <w14:contentPart bwMode="auto" r:id="rId34">
+                      <w14:contentPart bwMode="auto" r:id="rId35">
                         <w14:nvContentPartPr>
                           <w14:cNvPr id="15" name="Ink 15"/>
                           <w14:cNvContentPartPr/>
@@ -7707,7 +7844,7 @@
                           <a:ext cx="1250640" cy="444600"/>
                         </w14:xfrm>
                       </w14:contentPart>
-                      <w14:contentPart bwMode="auto" r:id="rId35">
+                      <w14:contentPart bwMode="auto" r:id="rId36">
                         <w14:nvContentPartPr>
                           <w14:cNvPr id="16" name="Ink 16"/>
                           <w14:cNvContentPartPr/>
@@ -7717,7 +7854,7 @@
                           <a:ext cx="10080" cy="106920"/>
                         </w14:xfrm>
                       </w14:contentPart>
-                      <w14:contentPart bwMode="auto" r:id="rId36">
+                      <w14:contentPart bwMode="auto" r:id="rId37">
                         <w14:nvContentPartPr>
                           <w14:cNvPr id="17" name="Ink 17"/>
                           <w14:cNvContentPartPr/>
@@ -7727,7 +7864,7 @@
                           <a:ext cx="437400" cy="366480"/>
                         </w14:xfrm>
                       </w14:contentPart>
-                      <w14:contentPart bwMode="auto" r:id="rId37">
+                      <w14:contentPart bwMode="auto" r:id="rId38">
                         <w14:nvContentPartPr>
                           <w14:cNvPr id="18" name="Ink 18"/>
                           <w14:cNvContentPartPr/>
@@ -7737,7 +7874,7 @@
                           <a:ext cx="289080" cy="442800"/>
                         </w14:xfrm>
                       </w14:contentPart>
-                      <w14:contentPart bwMode="auto" r:id="rId38">
+                      <w14:contentPart bwMode="auto" r:id="rId39">
                         <w14:nvContentPartPr>
                           <w14:cNvPr id="19" name="Ink 19"/>
                           <w14:cNvContentPartPr/>
@@ -7747,7 +7884,7 @@
                           <a:ext cx="255240" cy="270000"/>
                         </w14:xfrm>
                       </w14:contentPart>
-                      <w14:contentPart bwMode="auto" r:id="rId39">
+                      <w14:contentPart bwMode="auto" r:id="rId40">
                         <w14:nvContentPartPr>
                           <w14:cNvPr id="20" name="Ink 20"/>
                           <w14:cNvContentPartPr/>
@@ -7757,7 +7894,7 @@
                           <a:ext cx="51480" cy="349920"/>
                         </w14:xfrm>
                       </w14:contentPart>
-                      <w14:contentPart bwMode="auto" r:id="rId40">
+                      <w14:contentPart bwMode="auto" r:id="rId41">
                         <w14:nvContentPartPr>
                           <w14:cNvPr id="21" name="Ink 21"/>
                           <w14:cNvContentPartPr/>
@@ -7767,7 +7904,7 @@
                           <a:ext cx="706680" cy="792360"/>
                         </w14:xfrm>
                       </w14:contentPart>
-                      <w14:contentPart bwMode="auto" r:id="rId41">
+                      <w14:contentPart bwMode="auto" r:id="rId42">
                         <w14:nvContentPartPr>
                           <w14:cNvPr id="22" name="Ink 22"/>
                           <w14:cNvContentPartPr/>
@@ -7777,7 +7914,7 @@
                           <a:ext cx="30960" cy="329760"/>
                         </w14:xfrm>
                       </w14:contentPart>
-                      <w14:contentPart bwMode="auto" r:id="rId42">
+                      <w14:contentPart bwMode="auto" r:id="rId43">
                         <w14:nvContentPartPr>
                           <w14:cNvPr id="23" name="Ink 23"/>
                           <w14:cNvContentPartPr/>
@@ -7787,7 +7924,7 @@
                           <a:ext cx="305280" cy="343800"/>
                         </w14:xfrm>
                       </w14:contentPart>
-                      <w14:contentPart bwMode="auto" r:id="rId43">
+                      <w14:contentPart bwMode="auto" r:id="rId44">
                         <w14:nvContentPartPr>
                           <w14:cNvPr id="24" name="Ink 24"/>
                           <w14:cNvContentPartPr/>
@@ -7830,46 +7967,46 @@
                   <v:path o:connecttype="none"/>
                 </v:shape>
                 <v:shape id="Ink 8" o:spid="_x0000_s1028" type="#_x0000_t75" style="position:absolute;left:9306;top:10882;width:180;height:180;visibility:visible;mso-wrap-style:square" o:gfxdata="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">
-                  <v:imagedata r:id="rId44" o:title=""/>
+                  <v:imagedata r:id="rId45" o:title=""/>
                 </v:shape>
                 <v:shape id="Ink 12" o:spid="_x0000_s1029" type="#_x0000_t75" style="position:absolute;left:10422;top:7383;width:26936;height:16023;visibility:visible;mso-wrap-style:square" o:gfxdata="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">
-                  <v:imagedata r:id="rId45" o:title=""/>
+                  <v:imagedata r:id="rId46" o:title=""/>
                 </v:shape>
                 <v:shape id="Ink 13" o:spid="_x0000_s1030" type="#_x0000_t75" style="position:absolute;left:12914;top:18125;width:31298;height:7470;visibility:visible;mso-wrap-style:square" o:gfxdata="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">
-                  <v:imagedata r:id="rId46" o:title=""/>
+                  <v:imagedata r:id="rId47" o:title=""/>
                 </v:shape>
                 <v:shape id="Ink 14" o:spid="_x0000_s1031" type="#_x0000_t75" style="position:absolute;left:2906;top:5478;width:12931;height:9335;visibility:visible;mso-wrap-style:square" o:gfxdata="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">
-                  <v:imagedata r:id="rId47" o:title=""/>
+                  <v:imagedata r:id="rId48" o:title=""/>
                 </v:shape>
                 <v:shape id="Ink 15" o:spid="_x0000_s1032" type="#_x0000_t75" style="position:absolute;left:2398;top:14619;width:12683;height:4622;visibility:visible;mso-wrap-style:square" o:gfxdata="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">
-                  <v:imagedata r:id="rId48" o:title=""/>
+                  <v:imagedata r:id="rId49" o:title=""/>
                 </v:shape>
                 <v:shape id="Ink 16" o:spid="_x0000_s1033" type="#_x0000_t75" style="position:absolute;left:8241;top:13071;width:277;height:1245;visibility:visible;mso-wrap-style:square" o:gfxdata="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">
-                  <v:imagedata r:id="rId49" o:title=""/>
+                  <v:imagedata r:id="rId50" o:title=""/>
                 </v:shape>
                 <v:shape id="Ink 17" o:spid="_x0000_s1034" type="#_x0000_t75" style="position:absolute;left:36177;top:5442;width:4550;height:3842;visibility:visible;mso-wrap-style:square" o:gfxdata="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">
-                  <v:imagedata r:id="rId50" o:title=""/>
+                  <v:imagedata r:id="rId51" o:title=""/>
                 </v:shape>
                 <v:shape id="Ink 18" o:spid="_x0000_s1035" type="#_x0000_t75" style="position:absolute;left:42884;top:8135;width:3067;height:4605;visibility:visible;mso-wrap-style:square" o:gfxdata="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">
-                  <v:imagedata r:id="rId51" o:title=""/>
+                  <v:imagedata r:id="rId52" o:title=""/>
                 </v:shape>
                 <v:shape id="Ink 19" o:spid="_x0000_s1036" type="#_x0000_t75" style="position:absolute;left:40648;top:12455;width:2729;height:2877;visibility:visible;mso-wrap-style:square" o:gfxdata="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">
-                  <v:imagedata r:id="rId52" o:title=""/>
+                  <v:imagedata r:id="rId53" o:title=""/>
                 </v:shape>
                 <v:shape id="Ink 20" o:spid="_x0000_s1037" type="#_x0000_t75" style="position:absolute;left:46134;top:25106;width:692;height:3675;visibility:visible;mso-wrap-style:square" o:gfxdata="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">
-                  <v:imagedata r:id="rId53" o:title=""/>
+                  <v:imagedata r:id="rId54" o:title=""/>
                 </v:shape>
                 <v:shape id="Ink 21" o:spid="_x0000_s1038" type="#_x0000_t75" style="position:absolute;left:41260;top:22614;width:7243;height:8100;visibility:visible;mso-wrap-style:square" o:gfxdata="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">
-                  <v:imagedata r:id="rId54" o:title=""/>
+                  <v:imagedata r:id="rId55" o:title=""/>
                 </v:shape>
                 <v:shape id="Ink 22" o:spid="_x0000_s1039" type="#_x0000_t75" style="position:absolute;left:45324;top:14997;width:486;height:3474;visibility:visible;mso-wrap-style:square" o:gfxdata="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">
-                  <v:imagedata r:id="rId55" o:title=""/>
+                  <v:imagedata r:id="rId56" o:title=""/>
                 </v:shape>
                 <v:shape id="Ink 23" o:spid="_x0000_s1040" type="#_x0000_t75" style="position:absolute;left:45220;top:14914;width:3229;height:3614;visibility:visible;mso-wrap-style:square" o:gfxdata="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">
-                  <v:imagedata r:id="rId56" o:title=""/>
+                  <v:imagedata r:id="rId57" o:title=""/>
                 </v:shape>
                 <v:shape id="Ink 24" o:spid="_x0000_s1041" type="#_x0000_t75" style="position:absolute;left:45422;top:20584;width:2926;height:2369;visibility:visible;mso-wrap-style:square" o:gfxdata="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">
-                  <v:imagedata r:id="rId57" o:title=""/>
+                  <v:imagedata r:id="rId58" o:title=""/>
                 </v:shape>
                 <w10:anchorlock/>
               </v:group>
@@ -8426,7 +8563,7 @@
             <wp:cNvGraphicFramePr/>
             <a:graphic xmlns:a="http://schemas.openxmlformats.org/drawingml/2006/main">
               <a:graphicData uri="http://schemas.openxmlformats.org/drawingml/2006/diagram">
-                <dgm:relIds xmlns:dgm="http://schemas.openxmlformats.org/drawingml/2006/diagram" xmlns:r="http://schemas.openxmlformats.org/officeDocument/2006/relationships" r:dm="rId58" r:lo="rId59" r:qs="rId60" r:cs="rId61"/>
+                <dgm:relIds xmlns:dgm="http://schemas.openxmlformats.org/drawingml/2006/diagram" xmlns:r="http://schemas.openxmlformats.org/officeDocument/2006/relationships" r:dm="rId59" r:lo="rId60" r:qs="rId61" r:cs="rId62"/>
               </a:graphicData>
             </a:graphic>
           </wp:inline>
@@ -8620,7 +8757,7 @@
                     <pic:cNvPicPr/>
                   </pic:nvPicPr>
                   <pic:blipFill>
-                    <a:blip r:embed="rId63">
+                    <a:blip r:embed="rId64">
                       <a:extLst>
                         <a:ext uri="{28A0092B-C50C-407E-A947-70E740481C1C}">
                           <a14:useLocalDpi xmlns:a14="http://schemas.microsoft.com/office/drawing/2010/main" val="0"/>
@@ -8867,7 +9004,7 @@
           <w14:ligatures w14:val="none"/>
         </w:rPr>
       </w:pPr>
-      <w:hyperlink r:id="rId64" w:anchor="_Toc177835985" w:history="1">
+      <w:hyperlink r:id="rId65" w:anchor="_Toc177835985" w:history="1">
         <w:r>
           <w:rPr>
             <w:rStyle w:val="Hyperlink"/>
@@ -8977,7 +9114,7 @@
                     <pic:cNvPicPr/>
                   </pic:nvPicPr>
                   <pic:blipFill>
-                    <a:blip r:embed="rId63" cstate="print">
+                    <a:blip r:embed="rId64" cstate="print">
                       <a:extLst>
                         <a:ext uri="{28A0092B-C50C-407E-A947-70E740481C1C}">
                           <a14:useLocalDpi xmlns:a14="http://schemas.microsoft.com/office/drawing/2010/main" val="0"/>
@@ -9512,7 +9649,7 @@
           <w:lang w:val="en-GB"/>
         </w:rPr>
       </w:pPr>
-      <w:hyperlink r:id="rId65" w:history="1">
+      <w:hyperlink r:id="rId66" w:history="1">
         <w:r>
           <w:rPr>
             <w:rStyle w:val="Hyperlink"/>
@@ -9547,7 +9684,7 @@
           <w:lang w:val="en-GB"/>
         </w:rPr>
       </w:pPr>
-      <w:hyperlink r:id="rId66" w:history="1">
+      <w:hyperlink r:id="rId67" w:history="1">
         <w:r>
           <w:rPr>
             <w:rStyle w:val="Hyperlink"/>
@@ -9581,7 +9718,7 @@
           <w:lang w:val="en-GB"/>
         </w:rPr>
       </w:pPr>
-      <w:hyperlink r:id="rId67" w:history="1">
+      <w:hyperlink r:id="rId68" w:history="1">
         <w:r>
           <w:rPr>
             <w:rStyle w:val="Hyperlink"/>
@@ -11041,7 +11178,7 @@
           <w14:ligatures w14:val="none"/>
         </w:rPr>
       </w:pPr>
-      <w:hyperlink r:id="rId68" w:anchor="_Toc177836002" w:history="1">
+      <w:hyperlink r:id="rId69" w:anchor="_Toc177836002" w:history="1">
         <w:r>
           <w:rPr>
             <w:rStyle w:val="Hyperlink"/>
@@ -15934,7 +16071,7 @@
   <dgm:whole/>
   <dgm:extLst>
     <a:ext uri="http://schemas.microsoft.com/office/drawing/2008/diagram">
-      <dsp:dataModelExt xmlns:dsp="http://schemas.microsoft.com/office/drawing/2008/diagram" relId="rId62" minVer="http://schemas.openxmlformats.org/drawingml/2006/diagram"/>
+      <dsp:dataModelExt xmlns:dsp="http://schemas.microsoft.com/office/drawing/2008/diagram" relId="rId63" minVer="http://schemas.openxmlformats.org/drawingml/2006/diagram"/>
     </a:ext>
   </dgm:extLst>
 </dgm:dataModel>
@@ -17776,21 +17913,21 @@
     <w:charset w:val="00"/>
     <w:family w:val="roman"/>
     <w:pitch w:val="variable"/>
-    <w:sig w:usb0="E0002EFF" w:usb1="C000785B" w:usb2="00000009" w:usb3="00000000" w:csb0="000001FF" w:csb1="00000000"/>
+    <w:sig w:usb0="E0002AFF" w:usb1="C0007843" w:usb2="00000009" w:usb3="00000000" w:csb0="000001FF" w:csb1="00000000"/>
   </w:font>
   <w:font w:name="Calibri">
     <w:panose1 w:val="020F0502020204030204"/>
     <w:charset w:val="00"/>
     <w:family w:val="swiss"/>
     <w:pitch w:val="variable"/>
-    <w:sig w:usb0="E4002EFF" w:usb1="C000247B" w:usb2="00000009" w:usb3="00000000" w:csb0="000001FF" w:csb1="00000000"/>
+    <w:sig w:usb0="E00002FF" w:usb1="4000ACFF" w:usb2="00000001" w:usb3="00000000" w:csb0="0000019F" w:csb1="00000000"/>
   </w:font>
   <w:font w:name="Calibri Light">
     <w:panose1 w:val="020F0302020204030204"/>
     <w:charset w:val="00"/>
     <w:family w:val="swiss"/>
     <w:pitch w:val="variable"/>
-    <w:sig w:usb0="E4002EFF" w:usb1="C000247B" w:usb2="00000009" w:usb3="00000000" w:csb0="000001FF" w:csb1="00000000"/>
+    <w:sig w:usb0="A00002EF" w:usb1="4000207B" w:usb2="00000000" w:usb3="00000000" w:csb0="0000009F" w:csb1="00000000"/>
   </w:font>
   <w:font w:name="Segoe UI">
     <w:panose1 w:val="020B0502040204020203"/>
@@ -17839,6 +17976,7 @@
     <w:rsid w:val="003B1997"/>
     <w:rsid w:val="004A5323"/>
     <w:rsid w:val="0064610F"/>
+    <w:rsid w:val="006725BD"/>
     <w:rsid w:val="006D2525"/>
     <w:rsid w:val="007521A8"/>
     <w:rsid w:val="0076246D"/>
@@ -19408,7 +19546,7 @@
 </file>
 
 <file path=customXml/itemProps2.xml><?xml version="1.0" encoding="utf-8"?>
-<ds:datastoreItem xmlns:ds="http://schemas.openxmlformats.org/officeDocument/2006/customXml" ds:itemID="{3CC6165C-74F2-4945-9069-4D1B319F4712}">
+<ds:datastoreItem xmlns:ds="http://schemas.openxmlformats.org/officeDocument/2006/customXml" ds:itemID="{9B7F425A-6064-4A0F-9845-851280DB737A}">
   <ds:schemaRefs>
     <ds:schemaRef ds:uri="http://schemas.openxmlformats.org/officeDocument/2006/bibliography"/>
   </ds:schemaRefs>

</xml_diff>